<commit_message>
Added fix to COSMOS install error on some systems.
</commit_message>
<xml_diff>
--- a/instructions.docx
+++ b/instructions.docx
@@ -1,6 +1,6 @@
 
 <file path=word/document.xml><?xml version="1.0" encoding="utf-8"?>
-<w:document xmlns:wpc="http://schemas.microsoft.com/office/word/2010/wordprocessingCanvas" xmlns:mc="http://schemas.openxmlformats.org/markup-compatibility/2006" xmlns:o="urn:schemas-microsoft-com:office:office" xmlns:r="http://schemas.openxmlformats.org/officeDocument/2006/relationships" xmlns:m="http://schemas.openxmlformats.org/officeDocument/2006/math" xmlns:v="urn:schemas-microsoft-com:vml" xmlns:wp14="http://schemas.microsoft.com/office/word/2010/wordprocessingDrawing" xmlns:wp="http://schemas.openxmlformats.org/drawingml/2006/wordprocessingDrawing" xmlns:w10="urn:schemas-microsoft-com:office:word" xmlns:w="http://schemas.openxmlformats.org/wordprocessingml/2006/main" xmlns:w14="http://schemas.microsoft.com/office/word/2010/wordml" xmlns:w15="http://schemas.microsoft.com/office/word/2012/wordml" xmlns:wpg="http://schemas.microsoft.com/office/word/2010/wordprocessingGroup" xmlns:wpi="http://schemas.microsoft.com/office/word/2010/wordprocessingInk" xmlns:wne="http://schemas.microsoft.com/office/word/2006/wordml" xmlns:wps="http://schemas.microsoft.com/office/word/2010/wordprocessingShape" mc:Ignorable="w14 w15 wp14">
+<w:document xmlns:wpc="http://schemas.microsoft.com/office/word/2010/wordprocessingCanvas" xmlns:cx="http://schemas.microsoft.com/office/drawing/2014/chartex" xmlns:cx1="http://schemas.microsoft.com/office/drawing/2015/9/8/chartex" xmlns:cx2="http://schemas.microsoft.com/office/drawing/2015/10/21/chartex" xmlns:cx3="http://schemas.microsoft.com/office/drawing/2016/5/9/chartex" xmlns:cx4="http://schemas.microsoft.com/office/drawing/2016/5/10/chartex" xmlns:cx5="http://schemas.microsoft.com/office/drawing/2016/5/11/chartex" xmlns:cx6="http://schemas.microsoft.com/office/drawing/2016/5/12/chartex" xmlns:cx7="http://schemas.microsoft.com/office/drawing/2016/5/13/chartex" xmlns:cx8="http://schemas.microsoft.com/office/drawing/2016/5/14/chartex" xmlns:mc="http://schemas.openxmlformats.org/markup-compatibility/2006" xmlns:aink="http://schemas.microsoft.com/office/drawing/2016/ink" xmlns:am3d="http://schemas.microsoft.com/office/drawing/2017/model3d" xmlns:o="urn:schemas-microsoft-com:office:office" xmlns:r="http://schemas.openxmlformats.org/officeDocument/2006/relationships" xmlns:m="http://schemas.openxmlformats.org/officeDocument/2006/math" xmlns:v="urn:schemas-microsoft-com:vml" xmlns:wp14="http://schemas.microsoft.com/office/word/2010/wordprocessingDrawing" xmlns:wp="http://schemas.openxmlformats.org/drawingml/2006/wordprocessingDrawing" xmlns:w10="urn:schemas-microsoft-com:office:word" xmlns:w="http://schemas.openxmlformats.org/wordprocessingml/2006/main" xmlns:w14="http://schemas.microsoft.com/office/word/2010/wordml" xmlns:w15="http://schemas.microsoft.com/office/word/2012/wordml" xmlns:w16cid="http://schemas.microsoft.com/office/word/2016/wordml/cid" xmlns:w16se="http://schemas.microsoft.com/office/word/2015/wordml/symex" xmlns:wpg="http://schemas.microsoft.com/office/word/2010/wordprocessingGroup" xmlns:wpi="http://schemas.microsoft.com/office/word/2010/wordprocessingInk" xmlns:wne="http://schemas.microsoft.com/office/word/2006/wordml" xmlns:wps="http://schemas.microsoft.com/office/word/2010/wordprocessingShape" mc:Ignorable="w14 w15 w16se w16cid wp14">
   <w:body>
     <w:p>
       <w:pPr>
@@ -1082,47 +1082,92 @@
       <w:r>
         <w:t>erwrite the executable, select y</w:t>
       </w:r>
+      <w:r>
+        <w:t>.</w:t>
+      </w:r>
+    </w:p>
+    <w:p>
+      <w:pPr>
+        <w:pStyle w:val="ListParagraph"/>
+        <w:numPr>
+          <w:ilvl w:val="1"/>
+          <w:numId w:val="5"/>
+        </w:numPr>
+      </w:pPr>
+      <w:r>
+        <w:t>Select Y for install and run cosmos demo</w:t>
+      </w:r>
+    </w:p>
+    <w:p>
+      <w:pPr>
+        <w:pStyle w:val="ListParagraph"/>
+        <w:numPr>
+          <w:ilvl w:val="2"/>
+          <w:numId w:val="5"/>
+        </w:numPr>
+      </w:pPr>
+      <w:r>
+        <w:t>Select OK when COSMOS window pops up</w:t>
+      </w:r>
+    </w:p>
+    <w:p>
+      <w:pPr>
+        <w:pStyle w:val="ListParagraph"/>
+        <w:numPr>
+          <w:ilvl w:val="2"/>
+          <w:numId w:val="5"/>
+        </w:numPr>
+      </w:pPr>
+      <w:r>
+        <w:t>Close the Launcher by clicking X on the launcher window.</w:t>
+      </w:r>
+    </w:p>
+    <w:p>
+      <w:pPr>
+        <w:pStyle w:val="ListParagraph"/>
+        <w:numPr>
+          <w:ilvl w:val="1"/>
+          <w:numId w:val="5"/>
+        </w:numPr>
+      </w:pPr>
+      <w:r>
+        <w:rPr>
+          <w:color w:val="FF0000"/>
+        </w:rPr>
+        <w:t>If you receive errors relating to uninstalled or missing “gems”, such as ruby-termios, you will need to perform an additional step by running the “bundle install” application as follows:</w:t>
+      </w:r>
+    </w:p>
+    <w:p>
+      <w:pPr>
+        <w:pStyle w:val="ListParagraph"/>
+        <w:numPr>
+          <w:ilvl w:val="2"/>
+          <w:numId w:val="5"/>
+        </w:numPr>
+      </w:pPr>
+      <w:r>
+        <w:rPr>
+          <w:color w:val="FF0000"/>
+        </w:rPr>
+        <w:t>bundle install</w:t>
+      </w:r>
+    </w:p>
+    <w:p>
+      <w:pPr>
+        <w:pStyle w:val="ListParagraph"/>
+        <w:numPr>
+          <w:ilvl w:val="1"/>
+          <w:numId w:val="5"/>
+        </w:numPr>
+      </w:pPr>
+      <w:r>
+        <w:rPr>
+          <w:color w:val="FF0000"/>
+        </w:rPr>
+        <w:t>The bundle program will review and install any gem files that were not correctly installed by the COSMOS installation scripts.</w:t>
+      </w:r>
       <w:bookmarkStart w:id="0" w:name="_GoBack"/>
       <w:bookmarkEnd w:id="0"/>
-      <w:r>
-        <w:t>.</w:t>
-      </w:r>
-    </w:p>
-    <w:p>
-      <w:pPr>
-        <w:pStyle w:val="ListParagraph"/>
-        <w:numPr>
-          <w:ilvl w:val="1"/>
-          <w:numId w:val="5"/>
-        </w:numPr>
-      </w:pPr>
-      <w:r>
-        <w:t>Select Y for install and run cosmos demo</w:t>
-      </w:r>
-    </w:p>
-    <w:p>
-      <w:pPr>
-        <w:pStyle w:val="ListParagraph"/>
-        <w:numPr>
-          <w:ilvl w:val="2"/>
-          <w:numId w:val="5"/>
-        </w:numPr>
-      </w:pPr>
-      <w:r>
-        <w:t>Select OK when COSMOS window pops up</w:t>
-      </w:r>
-    </w:p>
-    <w:p>
-      <w:pPr>
-        <w:pStyle w:val="ListParagraph"/>
-        <w:numPr>
-          <w:ilvl w:val="2"/>
-          <w:numId w:val="5"/>
-        </w:numPr>
-      </w:pPr>
-      <w:r>
-        <w:t>Close the Launcher by clicking X on the launcher window.</w:t>
-      </w:r>
     </w:p>
     <w:p>
       <w:pPr>
@@ -1301,6 +1346,7 @@
         <w:rPr>
           <w:b/>
         </w:rPr>
+        <w:lastRenderedPageBreak/>
         <w:t>Select “Update Project CRCs” from the splash screen then OK on the pop-up</w:t>
       </w:r>
     </w:p>
@@ -1326,7 +1372,6 @@
         <w:pStyle w:val="Heading1"/>
       </w:pPr>
       <w:r>
-        <w:lastRenderedPageBreak/>
         <w:t>Commanding Flight Softw</w:t>
       </w:r>
       <w:r>
@@ -1682,7 +1727,6 @@
     <w:p/>
     <w:p>
       <w:r>
-        <w:lastRenderedPageBreak/>
         <w:t xml:space="preserve">Where </w:t>
       </w:r>
       <w:r>
@@ -1959,6 +2003,409 @@
         <w:rPr>
           <w:b/>
         </w:rPr>
+        <w:t>cd ~/spacesystems</w:t>
+      </w:r>
+      <w:r>
+        <w:rPr>
+          <w:b/>
+        </w:rPr>
+        <w:t>_2018</w:t>
+      </w:r>
+      <w:r>
+        <w:rPr>
+          <w:b/>
+        </w:rPr>
+        <w:t>/cfs/apps/lc/fsw/tables</w:t>
+      </w:r>
+    </w:p>
+    <w:p>
+      <w:pPr>
+        <w:pStyle w:val="ListParagraph"/>
+        <w:numPr>
+          <w:ilvl w:val="0"/>
+          <w:numId w:val="13"/>
+        </w:numPr>
+      </w:pPr>
+      <w:r>
+        <w:t>Edit the watchpoint table</w:t>
+      </w:r>
+    </w:p>
+    <w:p>
+      <w:pPr>
+        <w:pStyle w:val="ListParagraph"/>
+        <w:numPr>
+          <w:ilvl w:val="1"/>
+          <w:numId w:val="13"/>
+        </w:numPr>
+        <w:rPr>
+          <w:b/>
+        </w:rPr>
+      </w:pPr>
+      <w:r>
+        <w:rPr>
+          <w:b/>
+        </w:rPr>
+        <w:t>gedit lc_def_wdt.c</w:t>
+      </w:r>
+    </w:p>
+    <w:p>
+      <w:pPr>
+        <w:pStyle w:val="ListParagraph"/>
+        <w:numPr>
+          <w:ilvl w:val="0"/>
+          <w:numId w:val="13"/>
+        </w:numPr>
+      </w:pPr>
+      <w:r>
+        <w:t xml:space="preserve">Verify that watchpoint #0 exists and is labelled “WHE Example”. If not, you need to </w:t>
+      </w:r>
+      <w:r>
+        <w:t xml:space="preserve">exit gedit, </w:t>
+      </w:r>
+      <w:r>
+        <w:t>pull the latest software from GITHUB</w:t>
+      </w:r>
+      <w:r>
+        <w:t xml:space="preserve"> (with the command below), and re-open in gedit.</w:t>
+      </w:r>
+    </w:p>
+    <w:p>
+      <w:pPr>
+        <w:pStyle w:val="ListParagraph"/>
+        <w:numPr>
+          <w:ilvl w:val="1"/>
+          <w:numId w:val="13"/>
+        </w:numPr>
+        <w:rPr>
+          <w:b/>
+        </w:rPr>
+      </w:pPr>
+      <w:r>
+        <w:rPr>
+          <w:b/>
+        </w:rPr>
+        <w:t>git pull</w:t>
+      </w:r>
+    </w:p>
+    <w:p>
+      <w:pPr>
+        <w:pStyle w:val="ListParagraph"/>
+        <w:numPr>
+          <w:ilvl w:val="0"/>
+          <w:numId w:val="13"/>
+        </w:numPr>
+      </w:pPr>
+      <w:r>
+        <w:t xml:space="preserve">Update </w:t>
+      </w:r>
+      <w:r>
+        <w:t>items #0, #1, #2, etc… with the watchpoints that you want. With the following cavats:</w:t>
+      </w:r>
+    </w:p>
+    <w:p>
+      <w:pPr>
+        <w:pStyle w:val="ListParagraph"/>
+        <w:numPr>
+          <w:ilvl w:val="1"/>
+          <w:numId w:val="13"/>
+        </w:numPr>
+      </w:pPr>
+      <w:r>
+        <w:t xml:space="preserve">.DataType will ALWAYS be </w:t>
+      </w:r>
+      <w:r>
+        <w:rPr>
+          <w:b/>
+        </w:rPr>
+        <w:t>LC_DATA_BYTE</w:t>
+      </w:r>
+      <w:r>
+        <w:t>.</w:t>
+      </w:r>
+    </w:p>
+    <w:p>
+      <w:pPr>
+        <w:pStyle w:val="ListParagraph"/>
+        <w:numPr>
+          <w:ilvl w:val="1"/>
+          <w:numId w:val="13"/>
+        </w:numPr>
+      </w:pPr>
+      <w:r>
+        <w:t>.OperatorID will be the mathematical operator to use (See Table 1)</w:t>
+      </w:r>
+    </w:p>
+    <w:p>
+      <w:pPr>
+        <w:pStyle w:val="ListParagraph"/>
+        <w:numPr>
+          <w:ilvl w:val="2"/>
+          <w:numId w:val="13"/>
+        </w:numPr>
+      </w:pPr>
+      <w:r>
+        <w:t>In watchpoint #0 we use LC_OPER_GE which is the comparison “greater than or equal to” (&gt;=).</w:t>
+      </w:r>
+    </w:p>
+    <w:p>
+      <w:pPr>
+        <w:pStyle w:val="ListParagraph"/>
+        <w:numPr>
+          <w:ilvl w:val="1"/>
+          <w:numId w:val="13"/>
+        </w:numPr>
+      </w:pPr>
+      <w:r>
+        <w:t xml:space="preserve">.MessageID will ALWAYS be </w:t>
+      </w:r>
+      <w:r>
+        <w:rPr>
+          <w:b/>
+        </w:rPr>
+        <w:t>WHE_HK_TLM_MID</w:t>
+      </w:r>
+    </w:p>
+    <w:p>
+      <w:pPr>
+        <w:pStyle w:val="ListParagraph"/>
+        <w:numPr>
+          <w:ilvl w:val="1"/>
+          <w:numId w:val="13"/>
+        </w:numPr>
+      </w:pPr>
+      <w:r>
+        <w:t>.WatchpointOffset will be the offset of the telemetry point (See Table 2)</w:t>
+      </w:r>
+    </w:p>
+    <w:p>
+      <w:pPr>
+        <w:pStyle w:val="ListParagraph"/>
+        <w:numPr>
+          <w:ilvl w:val="2"/>
+          <w:numId w:val="13"/>
+        </w:numPr>
+      </w:pPr>
+      <w:r>
+        <w:t xml:space="preserve">In </w:t>
+      </w:r>
+      <w:r>
+        <w:t>watchpoint #0</w:t>
+      </w:r>
+      <w:r>
+        <w:t>, offset 14 is “Capacitor A charge”</w:t>
+      </w:r>
+    </w:p>
+    <w:p>
+      <w:pPr>
+        <w:pStyle w:val="ListParagraph"/>
+        <w:numPr>
+          <w:ilvl w:val="1"/>
+          <w:numId w:val="13"/>
+        </w:numPr>
+      </w:pPr>
+      <w:r>
+        <w:t xml:space="preserve">.BitMask is ALWAYS </w:t>
+      </w:r>
+      <w:r>
+        <w:rPr>
+          <w:b/>
+        </w:rPr>
+        <w:t>LC_NO_BITMASK</w:t>
+      </w:r>
+    </w:p>
+    <w:p>
+      <w:pPr>
+        <w:pStyle w:val="ListParagraph"/>
+        <w:numPr>
+          <w:ilvl w:val="1"/>
+          <w:numId w:val="13"/>
+        </w:numPr>
+      </w:pPr>
+      <w:r>
+        <w:t xml:space="preserve">.CustomFuncArgument is ALWAYS </w:t>
+      </w:r>
+      <w:r>
+        <w:rPr>
+          <w:b/>
+        </w:rPr>
+        <w:t>0</w:t>
+      </w:r>
+    </w:p>
+    <w:p>
+      <w:pPr>
+        <w:pStyle w:val="ListParagraph"/>
+        <w:numPr>
+          <w:ilvl w:val="1"/>
+          <w:numId w:val="13"/>
+        </w:numPr>
+      </w:pPr>
+      <w:r>
+        <w:t xml:space="preserve">.ResultAgeWhenStale is ALWAYS </w:t>
+      </w:r>
+      <w:r>
+        <w:rPr>
+          <w:b/>
+        </w:rPr>
+        <w:t>0</w:t>
+      </w:r>
+    </w:p>
+    <w:p>
+      <w:pPr>
+        <w:pStyle w:val="ListParagraph"/>
+        <w:numPr>
+          <w:ilvl w:val="1"/>
+          <w:numId w:val="13"/>
+        </w:numPr>
+      </w:pPr>
+      <w:r>
+        <w:t>.ComparisonValue.Unsigned32</w:t>
+      </w:r>
+      <w:r>
+        <w:rPr>
+          <w:b/>
+        </w:rPr>
+        <w:t xml:space="preserve"> </w:t>
+      </w:r>
+      <w:r>
+        <w:t>is the value you want to compare to.</w:t>
+      </w:r>
+    </w:p>
+    <w:p>
+      <w:pPr>
+        <w:pStyle w:val="ListParagraph"/>
+        <w:numPr>
+          <w:ilvl w:val="2"/>
+          <w:numId w:val="13"/>
+        </w:numPr>
+      </w:pPr>
+      <w:r>
+        <w:t>In watchpoint #0 this is 3 (meaning 3% charge)</w:t>
+      </w:r>
+    </w:p>
+    <w:p>
+      <w:pPr>
+        <w:pStyle w:val="ListParagraph"/>
+        <w:numPr>
+          <w:ilvl w:val="0"/>
+          <w:numId w:val="13"/>
+        </w:numPr>
+      </w:pPr>
+      <w:r>
+        <w:t>When you are finished editing, save your file and exit.</w:t>
+      </w:r>
+    </w:p>
+    <w:p/>
+    <w:p>
+      <w:r>
+        <w:t xml:space="preserve">You now have </w:t>
+      </w:r>
+      <w:r>
+        <w:t>defined some watchpoints in the software! Now, to go make action points!</w:t>
+      </w:r>
+    </w:p>
+    <w:p/>
+    <w:p>
+      <w:pPr>
+        <w:pStyle w:val="Heading2"/>
+      </w:pPr>
+      <w:r>
+        <w:t>Adding Action Points</w:t>
+      </w:r>
+    </w:p>
+    <w:p/>
+    <w:p>
+      <w:r>
+        <w:t xml:space="preserve">The LC App keeps watchpoints in a “table” file. The table is fully populated with entries (all but 1 of which are listed as “LC_ACTION_NOT_USED” and labeled #0, #1, #2, and so on). You will edit unused entries to make your own </w:t>
+      </w:r>
+      <w:r>
+        <w:t>action points</w:t>
+      </w:r>
+      <w:r>
+        <w:t xml:space="preserve">. </w:t>
+      </w:r>
+    </w:p>
+    <w:p/>
+    <w:p>
+      <w:r>
+        <w:t>I have added a simple action</w:t>
+      </w:r>
+      <w:r>
+        <w:t xml:space="preserve">point which says </w:t>
+      </w:r>
+      <w:r>
+        <w:t xml:space="preserve">“discharge capacitor A if watchpoint 0 </w:t>
+      </w:r>
+      <w:r>
+        <w:t>triggers</w:t>
+      </w:r>
+      <w:r>
+        <w:t>”.</w:t>
+      </w:r>
+      <w:r>
+        <w:t xml:space="preserve"> Recall from above that we had set watchpoint 0 to trigger when capacitor A charge was &gt; 3%.</w:t>
+      </w:r>
+      <w:r>
+        <w:t xml:space="preserve"> I used action point #1 (AP1) for this to show that there is no hard-coding of action points </w:t>
+      </w:r>
+      <w:r>
+        <w:t>IDs and watch point IDs</w:t>
+      </w:r>
+      <w:r>
+        <w:t>. AP1 can use WP0 and so on…</w:t>
+      </w:r>
+    </w:p>
+    <w:p/>
+    <w:p>
+      <w:r>
+        <w:t xml:space="preserve">To edit </w:t>
+      </w:r>
+      <w:r>
+        <w:t xml:space="preserve">my </w:t>
+      </w:r>
+      <w:r>
+        <w:t>action</w:t>
+      </w:r>
+      <w:r>
+        <w:t>point, and add your own, follow these instructions:</w:t>
+      </w:r>
+    </w:p>
+    <w:p/>
+    <w:p>
+      <w:pPr>
+        <w:pStyle w:val="ListParagraph"/>
+        <w:numPr>
+          <w:ilvl w:val="0"/>
+          <w:numId w:val="13"/>
+        </w:numPr>
+      </w:pPr>
+      <w:r>
+        <w:t>Make sur</w:t>
+      </w:r>
+      <w:r>
+        <w:t>e</w:t>
+      </w:r>
+      <w:r>
+        <w:t xml:space="preserve"> </w:t>
+      </w:r>
+      <w:r>
+        <w:t xml:space="preserve">you are still in the tables directory:  </w:t>
+      </w:r>
+    </w:p>
+    <w:p>
+      <w:pPr>
+        <w:pStyle w:val="ListParagraph"/>
+        <w:numPr>
+          <w:ilvl w:val="1"/>
+          <w:numId w:val="13"/>
+        </w:numPr>
+        <w:rPr>
+          <w:b/>
+        </w:rPr>
+      </w:pPr>
+      <w:r>
+        <w:rPr>
+          <w:b/>
+        </w:rPr>
         <w:lastRenderedPageBreak/>
         <w:t>cd ~/spacesystems</w:t>
       </w:r>
@@ -1984,7 +2431,10 @@
         </w:numPr>
       </w:pPr>
       <w:r>
-        <w:t>Edit the watchpoint table</w:t>
+        <w:t>Edit the action</w:t>
+      </w:r>
+      <w:r>
+        <w:t>point table</w:t>
       </w:r>
     </w:p>
     <w:p>
@@ -2002,7 +2452,19 @@
         <w:rPr>
           <w:b/>
         </w:rPr>
-        <w:t>gedit lc_def_wdt.c</w:t>
+        <w:t xml:space="preserve">gedit </w:t>
+      </w:r>
+      <w:r>
+        <w:rPr>
+          <w:b/>
+        </w:rPr>
+        <w:t>lc_def_a</w:t>
+      </w:r>
+      <w:r>
+        <w:rPr>
+          <w:b/>
+        </w:rPr>
+        <w:t>dt.c</w:t>
       </w:r>
     </w:p>
     <w:p>
@@ -2014,16 +2476,19 @@
         </w:numPr>
       </w:pPr>
       <w:r>
-        <w:t xml:space="preserve">Verify that watchpoint #0 exists and is labelled “WHE Example”. If not, you need to </w:t>
-      </w:r>
-      <w:r>
-        <w:t xml:space="preserve">exit gedit, </w:t>
-      </w:r>
-      <w:r>
-        <w:t>pull the latest software from GITHUB</w:t>
-      </w:r>
-      <w:r>
-        <w:t xml:space="preserve"> (with the command below), and re-open in gedit.</w:t>
+        <w:t xml:space="preserve">Verify that </w:t>
+      </w:r>
+      <w:r>
+        <w:t>actionpoint #1</w:t>
+      </w:r>
+      <w:r>
+        <w:t xml:space="preserve"> exists and is labelled “WHE </w:t>
+      </w:r>
+      <w:r>
+        <w:t>Discharge Capacitor A</w:t>
+      </w:r>
+      <w:r>
+        <w:t>”. If not, you need to exit gedit, pull the latest software from GITHUB (with the command below), and re-open in gedit.</w:t>
       </w:r>
     </w:p>
     <w:p>
@@ -2056,7 +2521,13 @@
         <w:t xml:space="preserve">Update </w:t>
       </w:r>
       <w:r>
-        <w:t>items #0, #1, #2, etc… with the watchpoints that you want. With the following cavats:</w:t>
+        <w:t xml:space="preserve">items #0, #1, #2, etc… with the </w:t>
+      </w:r>
+      <w:r>
+        <w:t>action</w:t>
+      </w:r>
+      <w:r>
+        <w:t>points that you want. With the following cavats:</w:t>
       </w:r>
     </w:p>
     <w:p>
@@ -2068,17 +2539,29 @@
         </w:numPr>
       </w:pPr>
       <w:r>
-        <w:t xml:space="preserve">.DataType will ALWAYS be </w:t>
-      </w:r>
-      <w:r>
-        <w:rPr>
-          <w:b/>
-        </w:rPr>
-        <w:t>LC_DATA_BYTE</w:t>
-      </w:r>
-      <w:r>
         <w:t>.</w:t>
       </w:r>
+      <w:r>
+        <w:t>DefaultState</w:t>
+      </w:r>
+      <w:r>
+        <w:t xml:space="preserve"> will ALWAYS be </w:t>
+      </w:r>
+      <w:r>
+        <w:rPr>
+          <w:b/>
+        </w:rPr>
+        <w:t>LC_</w:t>
+      </w:r>
+      <w:r>
+        <w:rPr>
+          <w:b/>
+        </w:rPr>
+        <w:t>APSTATE_ACTIVE</w:t>
+      </w:r>
+      <w:r>
+        <w:t>.</w:t>
+      </w:r>
     </w:p>
     <w:p>
       <w:pPr>
@@ -2089,7 +2572,43 @@
         </w:numPr>
       </w:pPr>
       <w:r>
-        <w:t>.OperatorID will be the mathematical operator to use (See Table 1)</w:t>
+        <w:t>.MaxPassiveEvents will ALWAYS be 0.</w:t>
+      </w:r>
+    </w:p>
+    <w:p>
+      <w:pPr>
+        <w:pStyle w:val="ListParagraph"/>
+        <w:numPr>
+          <w:ilvl w:val="1"/>
+          <w:numId w:val="13"/>
+        </w:numPr>
+      </w:pPr>
+      <w:r>
+        <w:t>.MaxPassFailEvents will ALWAYS be 0.</w:t>
+      </w:r>
+    </w:p>
+    <w:p>
+      <w:pPr>
+        <w:pStyle w:val="ListParagraph"/>
+        <w:numPr>
+          <w:ilvl w:val="1"/>
+          <w:numId w:val="13"/>
+        </w:numPr>
+      </w:pPr>
+      <w:r>
+        <w:t>.MaxFailPassEvents will ALWAYS be 0.</w:t>
+      </w:r>
+    </w:p>
+    <w:p>
+      <w:pPr>
+        <w:pStyle w:val="ListParagraph"/>
+        <w:numPr>
+          <w:ilvl w:val="1"/>
+          <w:numId w:val="13"/>
+        </w:numPr>
+      </w:pPr>
+      <w:r>
+        <w:t>.RTSId will be the action to take (See Table 3)</w:t>
       </w:r>
     </w:p>
     <w:p>
@@ -2101,7 +2620,7 @@
         </w:numPr>
       </w:pPr>
       <w:r>
-        <w:t>In watchpoint #0 we use LC_OPER_GE which is the comparison “greater than or equal to” (&gt;=).</w:t>
+        <w:t>For my example, the action is to discharge capacitor A so we use WHE_CAP_A_DISCHARGE_CC.</w:t>
       </w:r>
     </w:p>
     <w:p>
@@ -2113,25 +2632,13 @@
         </w:numPr>
       </w:pPr>
       <w:r>
-        <w:t xml:space="preserve">.MessageID will ALWAYS be </w:t>
-      </w:r>
-      <w:r>
-        <w:rPr>
-          <w:b/>
-        </w:rPr>
-        <w:t>WHE_HK_TLM_MID</w:t>
-      </w:r>
-    </w:p>
-    <w:p>
-      <w:pPr>
-        <w:pStyle w:val="ListParagraph"/>
-        <w:numPr>
-          <w:ilvl w:val="1"/>
-          <w:numId w:val="13"/>
-        </w:numPr>
-      </w:pPr>
-      <w:r>
-        <w:t>.WatchpointOffset will be the offset of the telemetry point (See Table 2)</w:t>
+        <w:t>.MaxFailsBeforeRTS will be the number of seconds the conditions should persist before running the action.</w:t>
+      </w:r>
+      <w:r>
+        <w:t xml:space="preserve"> LC uses the term “fail” to mean </w:t>
+      </w:r>
+      <w:r>
+        <w:t>“the RPN equation says to run the action”, which can be a bit confusing at first.</w:t>
       </w:r>
     </w:p>
     <w:p>
@@ -2143,88 +2650,7 @@
         </w:numPr>
       </w:pPr>
       <w:r>
-        <w:t xml:space="preserve">In </w:t>
-      </w:r>
-      <w:r>
-        <w:t>watchpoint #0</w:t>
-      </w:r>
-      <w:r>
-        <w:t>, offset 14 is “Capacitor A charge”</w:t>
-      </w:r>
-    </w:p>
-    <w:p>
-      <w:pPr>
-        <w:pStyle w:val="ListParagraph"/>
-        <w:numPr>
-          <w:ilvl w:val="1"/>
-          <w:numId w:val="13"/>
-        </w:numPr>
-      </w:pPr>
-      <w:r>
-        <w:t xml:space="preserve">.BitMask is ALWAYS </w:t>
-      </w:r>
-      <w:r>
-        <w:rPr>
-          <w:b/>
-        </w:rPr>
-        <w:t>LC_NO_BITMASK</w:t>
-      </w:r>
-    </w:p>
-    <w:p>
-      <w:pPr>
-        <w:pStyle w:val="ListParagraph"/>
-        <w:numPr>
-          <w:ilvl w:val="1"/>
-          <w:numId w:val="13"/>
-        </w:numPr>
-      </w:pPr>
-      <w:r>
-        <w:t xml:space="preserve">.CustomFuncArgument is ALWAYS </w:t>
-      </w:r>
-      <w:r>
-        <w:rPr>
-          <w:b/>
-        </w:rPr>
-        <w:t>0</w:t>
-      </w:r>
-    </w:p>
-    <w:p>
-      <w:pPr>
-        <w:pStyle w:val="ListParagraph"/>
-        <w:numPr>
-          <w:ilvl w:val="1"/>
-          <w:numId w:val="13"/>
-        </w:numPr>
-      </w:pPr>
-      <w:r>
-        <w:t xml:space="preserve">.ResultAgeWhenStale is ALWAYS </w:t>
-      </w:r>
-      <w:r>
-        <w:rPr>
-          <w:b/>
-        </w:rPr>
-        <w:t>0</w:t>
-      </w:r>
-    </w:p>
-    <w:p>
-      <w:pPr>
-        <w:pStyle w:val="ListParagraph"/>
-        <w:numPr>
-          <w:ilvl w:val="1"/>
-          <w:numId w:val="13"/>
-        </w:numPr>
-      </w:pPr>
-      <w:r>
-        <w:t>.ComparisonValue.Unsigned32</w:t>
-      </w:r>
-      <w:r>
-        <w:rPr>
-          <w:b/>
-        </w:rPr>
-        <w:t xml:space="preserve"> </w:t>
-      </w:r>
-      <w:r>
-        <w:t>is the value you want to compare to.</w:t>
+        <w:t>This MUST be a value &gt; 0</w:t>
       </w:r>
     </w:p>
     <w:p>
@@ -2236,7 +2662,184 @@
         </w:numPr>
       </w:pPr>
       <w:r>
-        <w:t>In watchpoint #0 this is 3 (meaning 3% charge)</w:t>
+        <w:t>For my action, I wanted the action to run the second it was detected, so I used “1”.</w:t>
+      </w:r>
+    </w:p>
+    <w:p>
+      <w:pPr>
+        <w:pStyle w:val="ListParagraph"/>
+        <w:numPr>
+          <w:ilvl w:val="2"/>
+          <w:numId w:val="13"/>
+        </w:numPr>
+      </w:pPr>
+      <w:r>
+        <w:t xml:space="preserve">If you wanted to wait </w:t>
+      </w:r>
+      <w:r>
+        <w:t>until the next second</w:t>
+      </w:r>
+      <w:r>
+        <w:t>, you could use the value “2” and so on.</w:t>
+      </w:r>
+    </w:p>
+    <w:p>
+      <w:pPr>
+        <w:pStyle w:val="ListParagraph"/>
+        <w:numPr>
+          <w:ilvl w:val="1"/>
+          <w:numId w:val="13"/>
+        </w:numPr>
+      </w:pPr>
+      <w:r>
+        <w:t>.</w:t>
+      </w:r>
+      <w:r>
+        <w:t>EventType</w:t>
+      </w:r>
+      <w:r>
+        <w:t xml:space="preserve"> will ALWAYS be </w:t>
+      </w:r>
+      <w:r>
+        <w:rPr>
+          <w:b/>
+        </w:rPr>
+        <w:t>CFE_EVS_INFORMATION</w:t>
+      </w:r>
+    </w:p>
+    <w:p>
+      <w:pPr>
+        <w:pStyle w:val="ListParagraph"/>
+        <w:numPr>
+          <w:ilvl w:val="1"/>
+          <w:numId w:val="13"/>
+        </w:numPr>
+      </w:pPr>
+      <w:r>
+        <w:t>.</w:t>
+      </w:r>
+      <w:r>
+        <w:t>EventID</w:t>
+      </w:r>
+      <w:r>
+        <w:t xml:space="preserve"> </w:t>
+      </w:r>
+      <w:r>
+        <w:t>should be 1000 + your action point ID</w:t>
+      </w:r>
+    </w:p>
+    <w:p>
+      <w:pPr>
+        <w:pStyle w:val="ListParagraph"/>
+        <w:numPr>
+          <w:ilvl w:val="2"/>
+          <w:numId w:val="13"/>
+        </w:numPr>
+      </w:pPr>
+      <w:r>
+        <w:t>In my example, my action point is #1, so I used 1001.</w:t>
+      </w:r>
+    </w:p>
+    <w:p>
+      <w:pPr>
+        <w:pStyle w:val="ListParagraph"/>
+        <w:numPr>
+          <w:ilvl w:val="1"/>
+          <w:numId w:val="13"/>
+        </w:numPr>
+      </w:pPr>
+      <w:r>
+        <w:t>.</w:t>
+      </w:r>
+      <w:r>
+        <w:t>EventText is the text you want displayed to the user on the CFS screen.</w:t>
+      </w:r>
+    </w:p>
+    <w:p>
+      <w:pPr>
+        <w:pStyle w:val="ListParagraph"/>
+        <w:numPr>
+          <w:ilvl w:val="2"/>
+          <w:numId w:val="13"/>
+        </w:numPr>
+      </w:pPr>
+      <w:r>
+        <w:t>In my example, I used “Discharge Capacitor A”</w:t>
+      </w:r>
+    </w:p>
+    <w:p>
+      <w:pPr>
+        <w:pStyle w:val="ListParagraph"/>
+        <w:numPr>
+          <w:ilvl w:val="1"/>
+          <w:numId w:val="13"/>
+        </w:numPr>
+      </w:pPr>
+      <w:r>
+        <w:t>.RPNEquation</w:t>
+      </w:r>
+      <w:r>
+        <w:t xml:space="preserve"> is the RPN equation that describes the conditions to determine whether to run the action.</w:t>
+      </w:r>
+    </w:p>
+    <w:p>
+      <w:pPr>
+        <w:pStyle w:val="ListParagraph"/>
+        <w:numPr>
+          <w:ilvl w:val="2"/>
+          <w:numId w:val="13"/>
+        </w:numPr>
+      </w:pPr>
+      <w:r>
+        <w:t>The last item MUST be LC_RPN_EQUAL.</w:t>
+      </w:r>
+    </w:p>
+    <w:p>
+      <w:pPr>
+        <w:pStyle w:val="ListParagraph"/>
+        <w:numPr>
+          <w:ilvl w:val="2"/>
+          <w:numId w:val="13"/>
+        </w:numPr>
+      </w:pPr>
+      <w:r>
+        <w:t>If you simply want to run the action if a watchpoint triggers, you just put the number of the watchpoint.</w:t>
+      </w:r>
+    </w:p>
+    <w:p>
+      <w:pPr>
+        <w:pStyle w:val="ListParagraph"/>
+        <w:numPr>
+          <w:ilvl w:val="3"/>
+          <w:numId w:val="13"/>
+        </w:numPr>
+      </w:pPr>
+      <w:r>
+        <w:t>For my example, I want to run the action if watch point 0 triggers, so I just put 0 there.</w:t>
+      </w:r>
+    </w:p>
+    <w:p>
+      <w:pPr>
+        <w:pStyle w:val="ListParagraph"/>
+        <w:numPr>
+          <w:ilvl w:val="2"/>
+          <w:numId w:val="13"/>
+        </w:numPr>
+      </w:pPr>
+      <w:r>
+        <w:t>You can use combinations of watchpoints using logical operators (See Table 4).</w:t>
+      </w:r>
+    </w:p>
+    <w:p>
+      <w:pPr>
+        <w:pStyle w:val="ListParagraph"/>
+        <w:numPr>
+          <w:ilvl w:val="2"/>
+          <w:numId w:val="13"/>
+        </w:numPr>
+      </w:pPr>
+      <w:r>
+        <w:t>It is possible that your rules NEVER need a complex expression and ALWAYS just take the action whenever the watchpoint triggers. If you feel you need something more complex, read the next section on RPN notation.</w:t>
       </w:r>
     </w:p>
     <w:p>
@@ -2254,566 +2857,7 @@
     <w:p/>
     <w:p>
       <w:r>
-        <w:t xml:space="preserve">You now have </w:t>
-      </w:r>
-      <w:r>
-        <w:t>defined some watchpoints in the software! Now, to go make action points!</w:t>
-      </w:r>
-    </w:p>
-    <w:p/>
-    <w:p>
-      <w:pPr>
-        <w:pStyle w:val="Heading2"/>
-      </w:pPr>
-      <w:r>
-        <w:t>Adding Action Points</w:t>
-      </w:r>
-    </w:p>
-    <w:p/>
-    <w:p>
-      <w:r>
-        <w:t xml:space="preserve">The LC App keeps watchpoints in a “table” file. The table is fully populated with entries (all but 1 of which are listed as “LC_ACTION_NOT_USED” and labeled #0, #1, #2, and so on). You will edit unused entries to make your own </w:t>
-      </w:r>
-      <w:r>
-        <w:t>action points</w:t>
-      </w:r>
-      <w:r>
-        <w:t xml:space="preserve">. </w:t>
-      </w:r>
-    </w:p>
-    <w:p/>
-    <w:p>
-      <w:r>
-        <w:t>I have added a simple action</w:t>
-      </w:r>
-      <w:r>
-        <w:t xml:space="preserve">point which says </w:t>
-      </w:r>
-      <w:r>
-        <w:t xml:space="preserve">“discharge capacitor A if watchpoint 0 </w:t>
-      </w:r>
-      <w:r>
-        <w:t>triggers</w:t>
-      </w:r>
-      <w:r>
-        <w:t>”.</w:t>
-      </w:r>
-      <w:r>
-        <w:t xml:space="preserve"> Recall from above that we had set watchpoint 0 to trigger when capacitor A charge was &gt; 3%.</w:t>
-      </w:r>
-      <w:r>
-        <w:t xml:space="preserve"> I used action point #1 (AP1) for this to show that there is no hard-coding of action points </w:t>
-      </w:r>
-      <w:r>
-        <w:t>IDs and watch point IDs</w:t>
-      </w:r>
-      <w:r>
-        <w:t>. AP1 can use WP0 and so on…</w:t>
-      </w:r>
-    </w:p>
-    <w:p/>
-    <w:p>
-      <w:r>
-        <w:t xml:space="preserve">To edit </w:t>
-      </w:r>
-      <w:r>
-        <w:t xml:space="preserve">my </w:t>
-      </w:r>
-      <w:r>
-        <w:t>action</w:t>
-      </w:r>
-      <w:r>
-        <w:t>point, and add your own, follow these instructions:</w:t>
-      </w:r>
-    </w:p>
-    <w:p/>
-    <w:p>
-      <w:pPr>
-        <w:pStyle w:val="ListParagraph"/>
-        <w:numPr>
-          <w:ilvl w:val="0"/>
-          <w:numId w:val="13"/>
-        </w:numPr>
-      </w:pPr>
-      <w:r>
-        <w:t>Make sur</w:t>
-      </w:r>
-      <w:r>
-        <w:t>e</w:t>
-      </w:r>
-      <w:r>
-        <w:t xml:space="preserve"> </w:t>
-      </w:r>
-      <w:r>
-        <w:t xml:space="preserve">you are still in the tables directory:  </w:t>
-      </w:r>
-    </w:p>
-    <w:p>
-      <w:pPr>
-        <w:pStyle w:val="ListParagraph"/>
-        <w:numPr>
-          <w:ilvl w:val="1"/>
-          <w:numId w:val="13"/>
-        </w:numPr>
-        <w:rPr>
-          <w:b/>
-        </w:rPr>
-      </w:pPr>
-      <w:r>
-        <w:rPr>
-          <w:b/>
-        </w:rPr>
-        <w:t>cd ~/spacesystems</w:t>
-      </w:r>
-      <w:r>
-        <w:rPr>
-          <w:b/>
-        </w:rPr>
-        <w:t>_2018</w:t>
-      </w:r>
-      <w:r>
-        <w:rPr>
-          <w:b/>
-        </w:rPr>
-        <w:t>/cfs/apps/lc/fsw/tables</w:t>
-      </w:r>
-    </w:p>
-    <w:p>
-      <w:pPr>
-        <w:pStyle w:val="ListParagraph"/>
-        <w:numPr>
-          <w:ilvl w:val="0"/>
-          <w:numId w:val="13"/>
-        </w:numPr>
-      </w:pPr>
-      <w:r>
-        <w:t>Edit the action</w:t>
-      </w:r>
-      <w:r>
-        <w:t>point table</w:t>
-      </w:r>
-    </w:p>
-    <w:p>
-      <w:pPr>
-        <w:pStyle w:val="ListParagraph"/>
-        <w:numPr>
-          <w:ilvl w:val="1"/>
-          <w:numId w:val="13"/>
-        </w:numPr>
-        <w:rPr>
-          <w:b/>
-        </w:rPr>
-      </w:pPr>
-      <w:r>
-        <w:rPr>
-          <w:b/>
-        </w:rPr>
-        <w:t xml:space="preserve">gedit </w:t>
-      </w:r>
-      <w:r>
-        <w:rPr>
-          <w:b/>
-        </w:rPr>
-        <w:t>lc_def_a</w:t>
-      </w:r>
-      <w:r>
-        <w:rPr>
-          <w:b/>
-        </w:rPr>
-        <w:t>dt.c</w:t>
-      </w:r>
-    </w:p>
-    <w:p>
-      <w:pPr>
-        <w:pStyle w:val="ListParagraph"/>
-        <w:numPr>
-          <w:ilvl w:val="0"/>
-          <w:numId w:val="13"/>
-        </w:numPr>
-      </w:pPr>
-      <w:r>
         <w:lastRenderedPageBreak/>
-        <w:t xml:space="preserve">Verify that </w:t>
-      </w:r>
-      <w:r>
-        <w:t>actionpoint #1</w:t>
-      </w:r>
-      <w:r>
-        <w:t xml:space="preserve"> exists and is labelled “WHE </w:t>
-      </w:r>
-      <w:r>
-        <w:t>Discharge Capacitor A</w:t>
-      </w:r>
-      <w:r>
-        <w:t>”. If not, you need to exit gedit, pull the latest software from GITHUB (with the command below), and re-open in gedit.</w:t>
-      </w:r>
-    </w:p>
-    <w:p>
-      <w:pPr>
-        <w:pStyle w:val="ListParagraph"/>
-        <w:numPr>
-          <w:ilvl w:val="1"/>
-          <w:numId w:val="13"/>
-        </w:numPr>
-        <w:rPr>
-          <w:b/>
-        </w:rPr>
-      </w:pPr>
-      <w:r>
-        <w:rPr>
-          <w:b/>
-        </w:rPr>
-        <w:t>git pull</w:t>
-      </w:r>
-    </w:p>
-    <w:p>
-      <w:pPr>
-        <w:pStyle w:val="ListParagraph"/>
-        <w:numPr>
-          <w:ilvl w:val="0"/>
-          <w:numId w:val="13"/>
-        </w:numPr>
-      </w:pPr>
-      <w:r>
-        <w:t xml:space="preserve">Update </w:t>
-      </w:r>
-      <w:r>
-        <w:t xml:space="preserve">items #0, #1, #2, etc… with the </w:t>
-      </w:r>
-      <w:r>
-        <w:t>action</w:t>
-      </w:r>
-      <w:r>
-        <w:t>points that you want. With the following cavats:</w:t>
-      </w:r>
-    </w:p>
-    <w:p>
-      <w:pPr>
-        <w:pStyle w:val="ListParagraph"/>
-        <w:numPr>
-          <w:ilvl w:val="1"/>
-          <w:numId w:val="13"/>
-        </w:numPr>
-      </w:pPr>
-      <w:r>
-        <w:t>.</w:t>
-      </w:r>
-      <w:r>
-        <w:t>DefaultState</w:t>
-      </w:r>
-      <w:r>
-        <w:t xml:space="preserve"> will ALWAYS be </w:t>
-      </w:r>
-      <w:r>
-        <w:rPr>
-          <w:b/>
-        </w:rPr>
-        <w:t>LC_</w:t>
-      </w:r>
-      <w:r>
-        <w:rPr>
-          <w:b/>
-        </w:rPr>
-        <w:t>APSTATE_ACTIVE</w:t>
-      </w:r>
-      <w:r>
-        <w:t>.</w:t>
-      </w:r>
-    </w:p>
-    <w:p>
-      <w:pPr>
-        <w:pStyle w:val="ListParagraph"/>
-        <w:numPr>
-          <w:ilvl w:val="1"/>
-          <w:numId w:val="13"/>
-        </w:numPr>
-      </w:pPr>
-      <w:r>
-        <w:t>.MaxPassiveEvents will ALWAYS be 0.</w:t>
-      </w:r>
-    </w:p>
-    <w:p>
-      <w:pPr>
-        <w:pStyle w:val="ListParagraph"/>
-        <w:numPr>
-          <w:ilvl w:val="1"/>
-          <w:numId w:val="13"/>
-        </w:numPr>
-      </w:pPr>
-      <w:r>
-        <w:t>.MaxPassFailEvents will ALWAYS be 0.</w:t>
-      </w:r>
-    </w:p>
-    <w:p>
-      <w:pPr>
-        <w:pStyle w:val="ListParagraph"/>
-        <w:numPr>
-          <w:ilvl w:val="1"/>
-          <w:numId w:val="13"/>
-        </w:numPr>
-      </w:pPr>
-      <w:r>
-        <w:t>.MaxFailPassEvents will ALWAYS be 0.</w:t>
-      </w:r>
-    </w:p>
-    <w:p>
-      <w:pPr>
-        <w:pStyle w:val="ListParagraph"/>
-        <w:numPr>
-          <w:ilvl w:val="1"/>
-          <w:numId w:val="13"/>
-        </w:numPr>
-      </w:pPr>
-      <w:r>
-        <w:t>.RTSId will be the action to take (See Table 3)</w:t>
-      </w:r>
-    </w:p>
-    <w:p>
-      <w:pPr>
-        <w:pStyle w:val="ListParagraph"/>
-        <w:numPr>
-          <w:ilvl w:val="2"/>
-          <w:numId w:val="13"/>
-        </w:numPr>
-      </w:pPr>
-      <w:r>
-        <w:t>For my example, the action is to discharge capacitor A so we use WHE_CAP_A_DISCHARGE_CC.</w:t>
-      </w:r>
-    </w:p>
-    <w:p>
-      <w:pPr>
-        <w:pStyle w:val="ListParagraph"/>
-        <w:numPr>
-          <w:ilvl w:val="1"/>
-          <w:numId w:val="13"/>
-        </w:numPr>
-      </w:pPr>
-      <w:r>
-        <w:t>.MaxFailsBeforeRTS will be the number of seconds the conditions should persist before running the action.</w:t>
-      </w:r>
-      <w:r>
-        <w:t xml:space="preserve"> LC uses the term “fail” to mean </w:t>
-      </w:r>
-      <w:r>
-        <w:t>“the RPN equation says to run the action”, which can be a bit confusing at first.</w:t>
-      </w:r>
-    </w:p>
-    <w:p>
-      <w:pPr>
-        <w:pStyle w:val="ListParagraph"/>
-        <w:numPr>
-          <w:ilvl w:val="2"/>
-          <w:numId w:val="13"/>
-        </w:numPr>
-      </w:pPr>
-      <w:r>
-        <w:t>This MUST be a value &gt; 0</w:t>
-      </w:r>
-    </w:p>
-    <w:p>
-      <w:pPr>
-        <w:pStyle w:val="ListParagraph"/>
-        <w:numPr>
-          <w:ilvl w:val="2"/>
-          <w:numId w:val="13"/>
-        </w:numPr>
-      </w:pPr>
-      <w:r>
-        <w:t>For my action, I wanted the action to run the second it was detected, so I used “1”.</w:t>
-      </w:r>
-    </w:p>
-    <w:p>
-      <w:pPr>
-        <w:pStyle w:val="ListParagraph"/>
-        <w:numPr>
-          <w:ilvl w:val="2"/>
-          <w:numId w:val="13"/>
-        </w:numPr>
-      </w:pPr>
-      <w:r>
-        <w:t xml:space="preserve">If you wanted to wait </w:t>
-      </w:r>
-      <w:r>
-        <w:t>until the next second</w:t>
-      </w:r>
-      <w:r>
-        <w:t>, you could use the value “2” and so on.</w:t>
-      </w:r>
-    </w:p>
-    <w:p>
-      <w:pPr>
-        <w:pStyle w:val="ListParagraph"/>
-        <w:numPr>
-          <w:ilvl w:val="1"/>
-          <w:numId w:val="13"/>
-        </w:numPr>
-      </w:pPr>
-      <w:r>
-        <w:t>.</w:t>
-      </w:r>
-      <w:r>
-        <w:t>EventType</w:t>
-      </w:r>
-      <w:r>
-        <w:t xml:space="preserve"> will ALWAYS be </w:t>
-      </w:r>
-      <w:r>
-        <w:rPr>
-          <w:b/>
-        </w:rPr>
-        <w:t>CFE_EVS_INFORMATION</w:t>
-      </w:r>
-    </w:p>
-    <w:p>
-      <w:pPr>
-        <w:pStyle w:val="ListParagraph"/>
-        <w:numPr>
-          <w:ilvl w:val="1"/>
-          <w:numId w:val="13"/>
-        </w:numPr>
-      </w:pPr>
-      <w:r>
-        <w:t>.</w:t>
-      </w:r>
-      <w:r>
-        <w:t>EventID</w:t>
-      </w:r>
-      <w:r>
-        <w:t xml:space="preserve"> </w:t>
-      </w:r>
-      <w:r>
-        <w:t>should be 1000 + your action point ID</w:t>
-      </w:r>
-    </w:p>
-    <w:p>
-      <w:pPr>
-        <w:pStyle w:val="ListParagraph"/>
-        <w:numPr>
-          <w:ilvl w:val="2"/>
-          <w:numId w:val="13"/>
-        </w:numPr>
-      </w:pPr>
-      <w:r>
-        <w:t>In my example, my action point is #1, so I used 1001.</w:t>
-      </w:r>
-    </w:p>
-    <w:p>
-      <w:pPr>
-        <w:pStyle w:val="ListParagraph"/>
-        <w:numPr>
-          <w:ilvl w:val="1"/>
-          <w:numId w:val="13"/>
-        </w:numPr>
-      </w:pPr>
-      <w:r>
-        <w:t>.</w:t>
-      </w:r>
-      <w:r>
-        <w:t>EventText is the text you want displayed to the user on the CFS screen.</w:t>
-      </w:r>
-    </w:p>
-    <w:p>
-      <w:pPr>
-        <w:pStyle w:val="ListParagraph"/>
-        <w:numPr>
-          <w:ilvl w:val="2"/>
-          <w:numId w:val="13"/>
-        </w:numPr>
-      </w:pPr>
-      <w:r>
-        <w:t>In my example, I used “Discharge Capacitor A”</w:t>
-      </w:r>
-    </w:p>
-    <w:p>
-      <w:pPr>
-        <w:pStyle w:val="ListParagraph"/>
-        <w:numPr>
-          <w:ilvl w:val="1"/>
-          <w:numId w:val="13"/>
-        </w:numPr>
-      </w:pPr>
-      <w:r>
-        <w:t>.RPNEquation</w:t>
-      </w:r>
-      <w:r>
-        <w:t xml:space="preserve"> is the RPN equation that describes the conditions to determine whether to run the action.</w:t>
-      </w:r>
-    </w:p>
-    <w:p>
-      <w:pPr>
-        <w:pStyle w:val="ListParagraph"/>
-        <w:numPr>
-          <w:ilvl w:val="2"/>
-          <w:numId w:val="13"/>
-        </w:numPr>
-      </w:pPr>
-      <w:r>
-        <w:t>The last item MUST be LC_RPN_EQUAL.</w:t>
-      </w:r>
-    </w:p>
-    <w:p>
-      <w:pPr>
-        <w:pStyle w:val="ListParagraph"/>
-        <w:numPr>
-          <w:ilvl w:val="2"/>
-          <w:numId w:val="13"/>
-        </w:numPr>
-      </w:pPr>
-      <w:r>
-        <w:t>If you simply want to run the action if a watchpoint triggers, you just put the number of the watchpoint.</w:t>
-      </w:r>
-    </w:p>
-    <w:p>
-      <w:pPr>
-        <w:pStyle w:val="ListParagraph"/>
-        <w:numPr>
-          <w:ilvl w:val="3"/>
-          <w:numId w:val="13"/>
-        </w:numPr>
-      </w:pPr>
-      <w:r>
-        <w:t>For my example, I want to run the action if watch point 0 triggers, so I just put 0 there.</w:t>
-      </w:r>
-    </w:p>
-    <w:p>
-      <w:pPr>
-        <w:pStyle w:val="ListParagraph"/>
-        <w:numPr>
-          <w:ilvl w:val="2"/>
-          <w:numId w:val="13"/>
-        </w:numPr>
-      </w:pPr>
-      <w:r>
-        <w:t>You can use combinations of watchpoints using logical operators (See Table 4).</w:t>
-      </w:r>
-    </w:p>
-    <w:p>
-      <w:pPr>
-        <w:pStyle w:val="ListParagraph"/>
-        <w:numPr>
-          <w:ilvl w:val="2"/>
-          <w:numId w:val="13"/>
-        </w:numPr>
-      </w:pPr>
-      <w:r>
-        <w:t>It is possible that your rules NEVER need a complex expression and ALWAYS just take the action whenever the watchpoint triggers. If you feel you need something more complex, read the next section on RPN notation.</w:t>
-      </w:r>
-    </w:p>
-    <w:p>
-      <w:pPr>
-        <w:pStyle w:val="ListParagraph"/>
-        <w:numPr>
-          <w:ilvl w:val="0"/>
-          <w:numId w:val="13"/>
-        </w:numPr>
-      </w:pPr>
-      <w:r>
-        <w:t>When you are finished editing, save your file and exit.</w:t>
-      </w:r>
-    </w:p>
-    <w:p/>
-    <w:p>
-      <w:r>
         <w:t>Now you have action points!</w:t>
       </w:r>
     </w:p>
@@ -2823,7 +2867,6 @@
         <w:pStyle w:val="Heading1"/>
       </w:pPr>
       <w:r>
-        <w:lastRenderedPageBreak/>
         <w:t>Re-build the flight software!</w:t>
       </w:r>
     </w:p>
@@ -3139,6 +3182,7 @@
     </w:p>
     <w:p>
       <w:r>
+        <w:lastRenderedPageBreak/>
         <w:t>Step 2: Multiple 5 * 6 to get 30</w:t>
       </w:r>
     </w:p>
@@ -3185,7 +3229,6 @@
     </w:p>
     <w:p>
       <w:r>
-        <w:lastRenderedPageBreak/>
         <w:t>Step 5: Add 30 and 3 to get 33</w:t>
       </w:r>
     </w:p>
@@ -3295,14 +3338,36 @@
       <w:r>
         <w:t xml:space="preserve">Table </w:t>
       </w:r>
-      <w:fldSimple w:instr=" SEQ Table \* ARABIC ">
-        <w:r>
-          <w:rPr>
-            <w:noProof/>
-          </w:rPr>
-          <w:t>1</w:t>
-        </w:r>
-      </w:fldSimple>
+      <w:r>
+        <w:rPr>
+          <w:noProof/>
+        </w:rPr>
+        <w:fldChar w:fldCharType="begin"/>
+      </w:r>
+      <w:r>
+        <w:rPr>
+          <w:noProof/>
+        </w:rPr>
+        <w:instrText xml:space="preserve"> SEQ Table \* ARABIC </w:instrText>
+      </w:r>
+      <w:r>
+        <w:rPr>
+          <w:noProof/>
+        </w:rPr>
+        <w:fldChar w:fldCharType="separate"/>
+      </w:r>
+      <w:r>
+        <w:rPr>
+          <w:noProof/>
+        </w:rPr>
+        <w:t>1</w:t>
+      </w:r>
+      <w:r>
+        <w:rPr>
+          <w:noProof/>
+        </w:rPr>
+        <w:fldChar w:fldCharType="end"/>
+      </w:r>
       <w:r>
         <w:t xml:space="preserve"> - LC Watchpoint Operators.</w:t>
       </w:r>
@@ -3456,6 +3521,7 @@
           </w:tcPr>
           <w:p>
             <w:r>
+              <w:lastRenderedPageBreak/>
               <w:t>&gt;</w:t>
             </w:r>
           </w:p>
@@ -3480,17 +3546,38 @@
         <w:keepNext/>
       </w:pPr>
       <w:r>
-        <w:lastRenderedPageBreak/>
         <w:t xml:space="preserve">Table </w:t>
       </w:r>
-      <w:fldSimple w:instr=" SEQ Table \* ARABIC ">
-        <w:r>
-          <w:rPr>
-            <w:noProof/>
-          </w:rPr>
-          <w:t>2</w:t>
-        </w:r>
-      </w:fldSimple>
+      <w:r>
+        <w:rPr>
+          <w:noProof/>
+        </w:rPr>
+        <w:fldChar w:fldCharType="begin"/>
+      </w:r>
+      <w:r>
+        <w:rPr>
+          <w:noProof/>
+        </w:rPr>
+        <w:instrText xml:space="preserve"> SEQ Table \* ARABIC </w:instrText>
+      </w:r>
+      <w:r>
+        <w:rPr>
+          <w:noProof/>
+        </w:rPr>
+        <w:fldChar w:fldCharType="separate"/>
+      </w:r>
+      <w:r>
+        <w:rPr>
+          <w:noProof/>
+        </w:rPr>
+        <w:t>2</w:t>
+      </w:r>
+      <w:r>
+        <w:rPr>
+          <w:noProof/>
+        </w:rPr>
+        <w:fldChar w:fldCharType="end"/>
+      </w:r>
       <w:r>
         <w:t xml:space="preserve"> - WHE Telemetry points, offsets, and values.</w:t>
       </w:r>
@@ -3872,14 +3959,36 @@
       <w:r>
         <w:t xml:space="preserve">Table </w:t>
       </w:r>
-      <w:fldSimple w:instr=" SEQ Table \* ARABIC ">
-        <w:r>
-          <w:rPr>
-            <w:noProof/>
-          </w:rPr>
-          <w:t>3</w:t>
-        </w:r>
-      </w:fldSimple>
+      <w:r>
+        <w:rPr>
+          <w:noProof/>
+        </w:rPr>
+        <w:fldChar w:fldCharType="begin"/>
+      </w:r>
+      <w:r>
+        <w:rPr>
+          <w:noProof/>
+        </w:rPr>
+        <w:instrText xml:space="preserve"> SEQ Table \* ARABIC </w:instrText>
+      </w:r>
+      <w:r>
+        <w:rPr>
+          <w:noProof/>
+        </w:rPr>
+        <w:fldChar w:fldCharType="separate"/>
+      </w:r>
+      <w:r>
+        <w:rPr>
+          <w:noProof/>
+        </w:rPr>
+        <w:t>3</w:t>
+      </w:r>
+      <w:r>
+        <w:rPr>
+          <w:noProof/>
+        </w:rPr>
+        <w:fldChar w:fldCharType="end"/>
+      </w:r>
       <w:r>
         <w:t xml:space="preserve"> - Actions for WHE.</w:t>
       </w:r>
@@ -4191,14 +4300,36 @@
       <w:r>
         <w:t xml:space="preserve">Table </w:t>
       </w:r>
-      <w:fldSimple w:instr=" SEQ Table \* ARABIC ">
-        <w:r>
-          <w:rPr>
-            <w:noProof/>
-          </w:rPr>
-          <w:t>4</w:t>
-        </w:r>
-      </w:fldSimple>
+      <w:r>
+        <w:rPr>
+          <w:noProof/>
+        </w:rPr>
+        <w:fldChar w:fldCharType="begin"/>
+      </w:r>
+      <w:r>
+        <w:rPr>
+          <w:noProof/>
+        </w:rPr>
+        <w:instrText xml:space="preserve"> SEQ Table \* ARABIC </w:instrText>
+      </w:r>
+      <w:r>
+        <w:rPr>
+          <w:noProof/>
+        </w:rPr>
+        <w:fldChar w:fldCharType="separate"/>
+      </w:r>
+      <w:r>
+        <w:rPr>
+          <w:noProof/>
+        </w:rPr>
+        <w:t>4</w:t>
+      </w:r>
+      <w:r>
+        <w:rPr>
+          <w:noProof/>
+        </w:rPr>
+        <w:fldChar w:fldCharType="end"/>
+      </w:r>
       <w:r>
         <w:t xml:space="preserve"> - Action Point RPN Equation Operators</w:t>
       </w:r>
@@ -4336,7 +4467,7 @@
 </file>
 
 <file path=word/numbering.xml><?xml version="1.0" encoding="utf-8"?>
-<w:numbering xmlns:wpc="http://schemas.microsoft.com/office/word/2010/wordprocessingCanvas" xmlns:mc="http://schemas.openxmlformats.org/markup-compatibility/2006" xmlns:o="urn:schemas-microsoft-com:office:office" xmlns:r="http://schemas.openxmlformats.org/officeDocument/2006/relationships" xmlns:m="http://schemas.openxmlformats.org/officeDocument/2006/math" xmlns:v="urn:schemas-microsoft-com:vml" xmlns:wp14="http://schemas.microsoft.com/office/word/2010/wordprocessingDrawing" xmlns:wp="http://schemas.openxmlformats.org/drawingml/2006/wordprocessingDrawing" xmlns:w10="urn:schemas-microsoft-com:office:word" xmlns:w="http://schemas.openxmlformats.org/wordprocessingml/2006/main" xmlns:w14="http://schemas.microsoft.com/office/word/2010/wordml" xmlns:w15="http://schemas.microsoft.com/office/word/2012/wordml" xmlns:wpg="http://schemas.microsoft.com/office/word/2010/wordprocessingGroup" xmlns:wpi="http://schemas.microsoft.com/office/word/2010/wordprocessingInk" xmlns:wne="http://schemas.microsoft.com/office/word/2006/wordml" xmlns:wps="http://schemas.microsoft.com/office/word/2010/wordprocessingShape" mc:Ignorable="w14 w15 wp14">
+<w:numbering xmlns:wpc="http://schemas.microsoft.com/office/word/2010/wordprocessingCanvas" xmlns:cx="http://schemas.microsoft.com/office/drawing/2014/chartex" xmlns:cx1="http://schemas.microsoft.com/office/drawing/2015/9/8/chartex" xmlns:cx2="http://schemas.microsoft.com/office/drawing/2015/10/21/chartex" xmlns:cx3="http://schemas.microsoft.com/office/drawing/2016/5/9/chartex" xmlns:cx4="http://schemas.microsoft.com/office/drawing/2016/5/10/chartex" xmlns:cx5="http://schemas.microsoft.com/office/drawing/2016/5/11/chartex" xmlns:cx6="http://schemas.microsoft.com/office/drawing/2016/5/12/chartex" xmlns:cx7="http://schemas.microsoft.com/office/drawing/2016/5/13/chartex" xmlns:cx8="http://schemas.microsoft.com/office/drawing/2016/5/14/chartex" xmlns:mc="http://schemas.openxmlformats.org/markup-compatibility/2006" xmlns:aink="http://schemas.microsoft.com/office/drawing/2016/ink" xmlns:am3d="http://schemas.microsoft.com/office/drawing/2017/model3d" xmlns:o="urn:schemas-microsoft-com:office:office" xmlns:r="http://schemas.openxmlformats.org/officeDocument/2006/relationships" xmlns:m="http://schemas.openxmlformats.org/officeDocument/2006/math" xmlns:v="urn:schemas-microsoft-com:vml" xmlns:wp14="http://schemas.microsoft.com/office/word/2010/wordprocessingDrawing" xmlns:wp="http://schemas.openxmlformats.org/drawingml/2006/wordprocessingDrawing" xmlns:w10="urn:schemas-microsoft-com:office:word" xmlns:w="http://schemas.openxmlformats.org/wordprocessingml/2006/main" xmlns:w14="http://schemas.microsoft.com/office/word/2010/wordml" xmlns:w15="http://schemas.microsoft.com/office/word/2012/wordml" xmlns:w16cid="http://schemas.microsoft.com/office/word/2016/wordml/cid" xmlns:w16se="http://schemas.microsoft.com/office/word/2015/wordml/symex" xmlns:wpg="http://schemas.microsoft.com/office/word/2010/wordprocessingGroup" xmlns:wpi="http://schemas.microsoft.com/office/word/2010/wordprocessingInk" xmlns:wne="http://schemas.microsoft.com/office/word/2006/wordml" xmlns:wps="http://schemas.microsoft.com/office/word/2010/wordprocessingShape" mc:Ignorable="w14 w15 w16se w16cid wp14">
   <w:abstractNum w:abstractNumId="0" w15:restartNumberingAfterBreak="0">
     <w:nsid w:val="0B503FB1"/>
     <w:multiLevelType w:val="hybridMultilevel"/>
@@ -5647,7 +5778,7 @@
 </file>
 
 <file path=word/styles.xml><?xml version="1.0" encoding="utf-8"?>
-<w:styles xmlns:mc="http://schemas.openxmlformats.org/markup-compatibility/2006" xmlns:r="http://schemas.openxmlformats.org/officeDocument/2006/relationships" xmlns:w="http://schemas.openxmlformats.org/wordprocessingml/2006/main" xmlns:w14="http://schemas.microsoft.com/office/word/2010/wordml" xmlns:w15="http://schemas.microsoft.com/office/word/2012/wordml" mc:Ignorable="w14 w15">
+<w:styles xmlns:mc="http://schemas.openxmlformats.org/markup-compatibility/2006" xmlns:r="http://schemas.openxmlformats.org/officeDocument/2006/relationships" xmlns:w="http://schemas.openxmlformats.org/wordprocessingml/2006/main" xmlns:w14="http://schemas.microsoft.com/office/word/2010/wordml" xmlns:w15="http://schemas.microsoft.com/office/word/2012/wordml" xmlns:w16cid="http://schemas.microsoft.com/office/word/2016/wordml/cid" xmlns:w16se="http://schemas.microsoft.com/office/word/2015/wordml/symex" mc:Ignorable="w14 w15 w16se w16cid">
   <w:docDefaults>
     <w:rPrDefault>
       <w:rPr>
@@ -5659,7 +5790,7 @@
     </w:rPrDefault>
     <w:pPrDefault/>
   </w:docDefaults>
-  <w:latentStyles w:defLockedState="0" w:defUIPriority="99" w:defSemiHidden="0" w:defUnhideWhenUsed="0" w:defQFormat="0" w:count="371">
+  <w:latentStyles w:defLockedState="0" w:defUIPriority="99" w:defSemiHidden="0" w:defUnhideWhenUsed="0" w:defQFormat="0" w:count="375">
     <w:lsdException w:name="Normal" w:uiPriority="0" w:qFormat="1"/>
     <w:lsdException w:name="heading 1" w:uiPriority="9" w:qFormat="1"/>
     <w:lsdException w:name="heading 2" w:semiHidden="1" w:uiPriority="9" w:unhideWhenUsed="1" w:qFormat="1"/>
@@ -5765,7 +5896,6 @@
     <w:lsdException w:name="HTML Sample" w:semiHidden="1" w:unhideWhenUsed="1"/>
     <w:lsdException w:name="HTML Typewriter" w:semiHidden="1" w:unhideWhenUsed="1"/>
     <w:lsdException w:name="HTML Variable" w:semiHidden="1" w:unhideWhenUsed="1"/>
-    <w:lsdException w:name="Normal Table" w:semiHidden="1" w:unhideWhenUsed="1"/>
     <w:lsdException w:name="annotation subject" w:semiHidden="1" w:unhideWhenUsed="1"/>
     <w:lsdException w:name="No List" w:semiHidden="1" w:unhideWhenUsed="1"/>
     <w:lsdException w:name="Outline List 1" w:semiHidden="1" w:unhideWhenUsed="1"/>
@@ -5809,10 +5939,8 @@
     <w:lsdException w:name="Table Elegant" w:semiHidden="1" w:unhideWhenUsed="1"/>
     <w:lsdException w:name="Table Professional" w:semiHidden="1" w:unhideWhenUsed="1"/>
     <w:lsdException w:name="Table Subtle 1" w:semiHidden="1" w:unhideWhenUsed="1"/>
-    <w:lsdException w:name="Table Subtle 2" w:semiHidden="1" w:unhideWhenUsed="1"/>
     <w:lsdException w:name="Table Web 1" w:semiHidden="1" w:unhideWhenUsed="1"/>
     <w:lsdException w:name="Table Web 2" w:semiHidden="1" w:unhideWhenUsed="1"/>
-    <w:lsdException w:name="Table Web 3" w:semiHidden="1" w:unhideWhenUsed="1"/>
     <w:lsdException w:name="Balloon Text" w:semiHidden="1" w:unhideWhenUsed="1"/>
     <w:lsdException w:name="Table Grid" w:uiPriority="39"/>
     <w:lsdException w:name="Table Theme" w:semiHidden="1" w:unhideWhenUsed="1"/>
@@ -6031,6 +6159,10 @@
     <w:lsdException w:name="List Table 5 Dark Accent 6" w:uiPriority="50"/>
     <w:lsdException w:name="List Table 6 Colorful Accent 6" w:uiPriority="51"/>
     <w:lsdException w:name="List Table 7 Colorful Accent 6" w:uiPriority="52"/>
+    <w:lsdException w:name="Mention" w:semiHidden="1" w:unhideWhenUsed="1"/>
+    <w:lsdException w:name="Smart Hyperlink" w:semiHidden="1" w:unhideWhenUsed="1"/>
+    <w:lsdException w:name="Hashtag" w:semiHidden="1" w:unhideWhenUsed="1"/>
+    <w:lsdException w:name="Unresolved Mention" w:semiHidden="1" w:unhideWhenUsed="1"/>
   </w:latentStyles>
   <w:style w:type="paragraph" w:default="1" w:styleId="Normal">
     <w:name w:val="Normal"/>

</xml_diff>